<commit_message>
Update DART_transform_batch.R to output untidy .csv file
</commit_message>
<xml_diff>
--- a/new/DART_analysR_documentation.docx
+++ b/new/DART_analysR_documentation.docx
@@ -70,6 +70,26 @@
         <w:rPr>
           <w:lang w:val="en-US"/>
         </w:rPr>
+        <w:t>DART_analysR takes the raw experimental output from the DART (including y-axis values), and computes the distance travelled by each fly within an optional bin width of time. It takes some time to set up (described below), but the actual script calculates the output within about 1 second per apparatus. Below, I describe briefly what to do in order to use DART_analysR.</w:t>
+      </w:r>
+    </w:p>
+    <w:p>
+      <w:pPr>
+        <w:rPr>
+          <w:lang w:val="en-US"/>
+        </w:rPr>
+      </w:pPr>
+    </w:p>
+    <w:p>
+      <w:pPr>
+        <w:rPr>
+          <w:lang w:val="en-US"/>
+        </w:rPr>
+      </w:pPr>
+      <w:r>
+        <w:rPr>
+          <w:lang w:val="en-US"/>
+        </w:rPr>
         <w:t xml:space="preserve">1. Retrieve experimental output files from DART as .csv files (one file per apparatus), </w:t>
       </w:r>
       <w:r>
@@ -164,7 +184,7 @@
         </w:rPr>
         <w:drawing>
           <wp:inline distT="0" distB="0" distL="0" distR="0">
-            <wp:extent cx="5727700" cy="6261735"/>
+            <wp:extent cx="3000638" cy="3280410"/>
             <wp:effectExtent l="0" t="0" r="0" b="0"/>
             <wp:docPr id="4" name="Picture 4"/>
             <wp:cNvGraphicFramePr>
@@ -192,7 +212,7 @@
                   <pic:spPr>
                     <a:xfrm>
                       <a:off x="0" y="0"/>
-                      <a:ext cx="5727700" cy="6261735"/>
+                      <a:ext cx="3007446" cy="3287852"/>
                     </a:xfrm>
                     <a:prstGeom prst="rect">
                       <a:avLst/>
@@ -208,6 +228,13 @@
     <w:p>
       <w:pPr>
         <w:rPr>
+          <w:lang w:val="en-US"/>
+        </w:rPr>
+      </w:pPr>
+    </w:p>
+    <w:p>
+      <w:pPr>
+        <w:rPr>
           <w:sz w:val="20"/>
           <w:szCs w:val="20"/>
           <w:lang w:val="en-US"/>
@@ -220,187 +247,183 @@
           <w:szCs w:val="20"/>
           <w:lang w:val="en-US"/>
         </w:rPr>
+        <w:t>Figure 1: Path structure for DART_analysR usage.</w:t>
+      </w:r>
+      <w:r>
+        <w:rPr>
+          <w:sz w:val="20"/>
+          <w:szCs w:val="20"/>
+          <w:lang w:val="en-US"/>
+        </w:rPr>
+        <w:t xml:space="preserve"> The directory 'pk_3replicates_slo_2nd' is the parent </w:t>
+      </w:r>
+      <w:r>
+        <w:rPr>
+          <w:sz w:val="20"/>
+          <w:szCs w:val="20"/>
+          <w:lang w:val="en-US"/>
+        </w:rPr>
+        <w:t>directory. It contain</w:t>
+      </w:r>
+      <w:r>
+        <w:rPr>
+          <w:sz w:val="20"/>
+          <w:szCs w:val="20"/>
+          <w:lang w:val="en-US"/>
+        </w:rPr>
+        <w:t>s</w:t>
+      </w:r>
+      <w:r>
+        <w:rPr>
+          <w:sz w:val="20"/>
+          <w:szCs w:val="20"/>
+          <w:lang w:val="en-US"/>
+        </w:rPr>
+        <w:t xml:space="preserve"> the subdirectory</w:t>
+      </w:r>
+      <w:r>
+        <w:rPr>
+          <w:sz w:val="20"/>
+          <w:szCs w:val="20"/>
+          <w:lang w:val="en-US"/>
+        </w:rPr>
+        <w:t xml:space="preserve"> </w:t>
+      </w:r>
+      <w:r>
+        <w:rPr>
+          <w:sz w:val="20"/>
+          <w:szCs w:val="20"/>
+          <w:lang w:val="en-US"/>
+        </w:rPr>
+        <w:t>'original', which</w:t>
+      </w:r>
+      <w:r>
+        <w:rPr>
+          <w:sz w:val="20"/>
+          <w:szCs w:val="20"/>
+          <w:lang w:val="en-US"/>
+        </w:rPr>
+        <w:t xml:space="preserve"> contains a subdirectory called 'analysis'</w:t>
+      </w:r>
+      <w:r>
+        <w:rPr>
+          <w:sz w:val="20"/>
+          <w:szCs w:val="20"/>
+          <w:lang w:val="en-US"/>
+        </w:rPr>
+        <w:t xml:space="preserve"> and</w:t>
+      </w:r>
+      <w:r>
+        <w:rPr>
+          <w:sz w:val="20"/>
+          <w:szCs w:val="20"/>
+          <w:lang w:val="en-US"/>
+        </w:rPr>
+        <w:t xml:space="preserve"> all the</w:t>
+      </w:r>
+      <w:r>
+        <w:rPr>
+          <w:sz w:val="20"/>
+          <w:szCs w:val="20"/>
+          <w:lang w:val="en-US"/>
+        </w:rPr>
+        <w:t xml:space="preserve"> DART</w:t>
+      </w:r>
+      <w:r>
+        <w:rPr>
+          <w:sz w:val="20"/>
+          <w:szCs w:val="20"/>
+          <w:lang w:val="en-US"/>
+        </w:rPr>
+        <w:t xml:space="preserve"> experimental output files (.csv). </w:t>
+      </w:r>
+      <w:r>
+        <w:rPr>
+          <w:sz w:val="20"/>
+          <w:szCs w:val="20"/>
+          <w:lang w:val="en-US"/>
+        </w:rPr>
+        <w:t>The subdirectory 'analysis' contains a .csv file with all the meta-data needed for the DART experiment</w:t>
+      </w:r>
+      <w:r>
+        <w:rPr>
+          <w:sz w:val="20"/>
+          <w:szCs w:val="20"/>
+          <w:lang w:val="en-US"/>
+        </w:rPr>
+        <w:t xml:space="preserve"> (described later)</w:t>
+      </w:r>
+      <w:r>
+        <w:rPr>
+          <w:sz w:val="20"/>
+          <w:szCs w:val="20"/>
+          <w:lang w:val="en-US"/>
+        </w:rPr>
+        <w:t xml:space="preserve">. Note that 'original' also contains the DART experimental solution .ssol file in this example, but this is not required. The directory 'DART_analysR' should be located some directories up of 'pk_3replicates_slo_2nd'. In this case, it is in the parent directory 'DART', which contains all DART </w:t>
+      </w:r>
+      <w:r>
+        <w:rPr>
+          <w:sz w:val="20"/>
+          <w:szCs w:val="20"/>
+          <w:lang w:val="en-US"/>
+        </w:rPr>
+        <w:t>experiments sorted by date</w:t>
+      </w:r>
+      <w:r>
+        <w:rPr>
+          <w:sz w:val="20"/>
+          <w:szCs w:val="20"/>
+          <w:lang w:val="en-US"/>
+        </w:rPr>
+        <w:t xml:space="preserve">. </w:t>
+      </w:r>
+      <w:r>
+        <w:rPr>
+          <w:sz w:val="20"/>
+          <w:szCs w:val="20"/>
+          <w:lang w:val="en-US"/>
+        </w:rPr>
+        <w:t>Note that the names in this example are specific to my own experiments and would be different for you.</w:t>
+      </w:r>
+    </w:p>
+    <w:p>
+      <w:pPr>
+        <w:rPr>
+          <w:lang w:val="en-US"/>
+        </w:rPr>
+      </w:pPr>
+    </w:p>
+    <w:p>
+      <w:pPr>
+        <w:rPr>
+          <w:lang w:val="en-US"/>
+        </w:rPr>
+      </w:pPr>
+    </w:p>
+    <w:p>
+      <w:pPr>
+        <w:rPr>
+          <w:lang w:val="en-US"/>
+        </w:rPr>
+      </w:pPr>
+      <w:r>
+        <w:rPr>
+          <w:lang w:val="en-US"/>
+        </w:rPr>
         <w:lastRenderedPageBreak/>
-        <w:t>Figure 1: Path structure for DART_analysR usage.</w:t>
-      </w:r>
-      <w:r>
-        <w:rPr>
-          <w:sz w:val="20"/>
-          <w:szCs w:val="20"/>
-          <w:lang w:val="en-US"/>
-        </w:rPr>
-        <w:t xml:space="preserve"> The directory 'pk_3replicates_slo_2nd' is the parent </w:t>
-      </w:r>
-      <w:r>
-        <w:rPr>
-          <w:sz w:val="20"/>
-          <w:szCs w:val="20"/>
-          <w:lang w:val="en-US"/>
-        </w:rPr>
-        <w:t>directory. It contain</w:t>
-      </w:r>
-      <w:r>
-        <w:rPr>
-          <w:sz w:val="20"/>
-          <w:szCs w:val="20"/>
-          <w:lang w:val="en-US"/>
-        </w:rPr>
-        <w:t>s</w:t>
-      </w:r>
-      <w:r>
-        <w:rPr>
-          <w:sz w:val="20"/>
-          <w:szCs w:val="20"/>
-          <w:lang w:val="en-US"/>
-        </w:rPr>
-        <w:t xml:space="preserve"> the subdirectory</w:t>
-      </w:r>
-      <w:r>
-        <w:rPr>
-          <w:sz w:val="20"/>
-          <w:szCs w:val="20"/>
-          <w:lang w:val="en-US"/>
-        </w:rPr>
-        <w:t xml:space="preserve"> </w:t>
-      </w:r>
-      <w:r>
-        <w:rPr>
-          <w:sz w:val="20"/>
-          <w:szCs w:val="20"/>
-          <w:lang w:val="en-US"/>
-        </w:rPr>
-        <w:t>'original', which</w:t>
-      </w:r>
-      <w:r>
-        <w:rPr>
-          <w:sz w:val="20"/>
-          <w:szCs w:val="20"/>
-          <w:lang w:val="en-US"/>
-        </w:rPr>
-        <w:t xml:space="preserve"> contains a subdirectory called 'analysis'</w:t>
-      </w:r>
-      <w:r>
-        <w:rPr>
-          <w:sz w:val="20"/>
-          <w:szCs w:val="20"/>
-          <w:lang w:val="en-US"/>
-        </w:rPr>
-        <w:t xml:space="preserve"> and</w:t>
-      </w:r>
-      <w:r>
-        <w:rPr>
-          <w:sz w:val="20"/>
-          <w:szCs w:val="20"/>
-          <w:lang w:val="en-US"/>
-        </w:rPr>
-        <w:t xml:space="preserve"> all the</w:t>
-      </w:r>
-      <w:r>
-        <w:rPr>
-          <w:sz w:val="20"/>
-          <w:szCs w:val="20"/>
-          <w:lang w:val="en-US"/>
-        </w:rPr>
-        <w:t xml:space="preserve"> DART</w:t>
-      </w:r>
-      <w:r>
-        <w:rPr>
-          <w:sz w:val="20"/>
-          <w:szCs w:val="20"/>
-          <w:lang w:val="en-US"/>
-        </w:rPr>
-        <w:t xml:space="preserve"> experimental output files (.csv). </w:t>
-      </w:r>
-      <w:r>
-        <w:rPr>
-          <w:sz w:val="20"/>
-          <w:szCs w:val="20"/>
-          <w:lang w:val="en-US"/>
-        </w:rPr>
-        <w:t>The subdirectory 'analysis' contains a .csv file with all the meta-data needed for the DART experiment</w:t>
-      </w:r>
-      <w:r>
-        <w:rPr>
-          <w:sz w:val="20"/>
-          <w:szCs w:val="20"/>
-          <w:lang w:val="en-US"/>
-        </w:rPr>
-        <w:t xml:space="preserve"> (described later)</w:t>
-      </w:r>
-      <w:r>
-        <w:rPr>
-          <w:sz w:val="20"/>
-          <w:szCs w:val="20"/>
-          <w:lang w:val="en-US"/>
-        </w:rPr>
-        <w:t xml:space="preserve">. Note that 'original' also contains the DART experimental solution .ssol file in this example, but this is not required. The directory 'DART_analysR' should be located some directories up of </w:t>
-      </w:r>
-      <w:r>
-        <w:rPr>
-          <w:sz w:val="20"/>
-          <w:szCs w:val="20"/>
-          <w:lang w:val="en-US"/>
-        </w:rPr>
-        <w:t>'pk_3replicates_slo_2nd'</w:t>
-      </w:r>
-      <w:r>
-        <w:rPr>
-          <w:sz w:val="20"/>
-          <w:szCs w:val="20"/>
-          <w:lang w:val="en-US"/>
-        </w:rPr>
-        <w:t xml:space="preserve">. In this case, it is in the parent directory 'DART', which contains all DART </w:t>
-      </w:r>
-      <w:r>
-        <w:rPr>
-          <w:sz w:val="20"/>
-          <w:szCs w:val="20"/>
-          <w:lang w:val="en-US"/>
-        </w:rPr>
-        <w:t>experiments sorted by date</w:t>
-      </w:r>
-      <w:r>
-        <w:rPr>
-          <w:sz w:val="20"/>
-          <w:szCs w:val="20"/>
-          <w:lang w:val="en-US"/>
-        </w:rPr>
-        <w:t xml:space="preserve">. </w:t>
-      </w:r>
-      <w:r>
-        <w:rPr>
-          <w:sz w:val="20"/>
-          <w:szCs w:val="20"/>
-          <w:lang w:val="en-US"/>
-        </w:rPr>
-        <w:t>Note that the names in this example are specific to my own experiments and would be different for you.</w:t>
-      </w:r>
-    </w:p>
-    <w:p>
-      <w:pPr>
-        <w:rPr>
-          <w:lang w:val="en-US"/>
-        </w:rPr>
-      </w:pPr>
-    </w:p>
-    <w:p>
-      <w:pPr>
-        <w:rPr>
-          <w:lang w:val="en-US"/>
-        </w:rPr>
-      </w:pPr>
-    </w:p>
-    <w:p>
-      <w:pPr>
-        <w:rPr>
-          <w:lang w:val="en-US"/>
-        </w:rPr>
-      </w:pPr>
-      <w:r>
-        <w:rPr>
-          <w:lang w:val="en-US"/>
-        </w:rPr>
-        <w:t>3. Create a .csv file containing all the meta-data needed for the experiment. This file will sit in the 'analysis' directory as shown in Figure 1. Figure 2 shows an example of a meta-data file.</w:t>
+        <w:t xml:space="preserve">3. Create a .csv file containing all the meta-data needed for the experiment. This file will </w:t>
+      </w:r>
+      <w:r>
+        <w:rPr>
+          <w:lang w:val="en-US"/>
+        </w:rPr>
+        <w:t>be</w:t>
+      </w:r>
+      <w:r>
+        <w:rPr>
+          <w:lang w:val="en-US"/>
+        </w:rPr>
+        <w:t xml:space="preserve"> in the 'analysis' directory as shown in Figure 1. Figure 2 shows an example of a meta-data file.</w:t>
       </w:r>
       <w:r>
         <w:rPr>
@@ -492,7 +515,7 @@
         </w:rPr>
         <w:drawing>
           <wp:inline distT="0" distB="0" distL="0" distR="0">
-            <wp:extent cx="5727700" cy="4843780"/>
+            <wp:extent cx="3520440" cy="2977153"/>
             <wp:effectExtent l="0" t="0" r="0" b="0"/>
             <wp:docPr id="7" name="Picture 7"/>
             <wp:cNvGraphicFramePr>
@@ -520,7 +543,7 @@
                   <pic:spPr>
                     <a:xfrm>
                       <a:off x="0" y="0"/>
-                      <a:ext cx="5727700" cy="4843780"/>
+                      <a:ext cx="3523965" cy="2980134"/>
                     </a:xfrm>
                     <a:prstGeom prst="rect">
                       <a:avLst/>
@@ -606,8 +629,6 @@
         </w:rPr>
         <w:t>erlying genotype, e.g. ctrl3_m_1_3, ctrl3_m_2_3, ..., ctrl3_m_7_3 all become ctrl3</w:t>
       </w:r>
-      <w:bookmarkStart w:id="0" w:name="_GoBack"/>
-      <w:bookmarkEnd w:id="0"/>
       <w:r>
         <w:rPr>
           <w:sz w:val="20"/>
@@ -653,7 +674,19 @@
         <w:rPr>
           <w:lang w:val="en-US"/>
         </w:rPr>
-        <w:t>Start RStudio by double-clicking on the R script 'DART_transform_batch.R', as shown in Figure 3. In RStudio, source this function by typing '&gt; source("DART_transform_batch.R") in the console.</w:t>
+        <w:t>Start RStudio by double-clicking on the R script 'DART_transform_batch.R', as shown in Figure 3. In RStudio, source this function by typing '&gt; source("DART_transform_batch.R")</w:t>
+      </w:r>
+      <w:r>
+        <w:rPr>
+          <w:lang w:val="en-US"/>
+        </w:rPr>
+        <w:t>'</w:t>
+      </w:r>
+      <w:r>
+        <w:rPr>
+          <w:lang w:val="en-US"/>
+        </w:rPr>
+        <w:t xml:space="preserve"> in the console.</w:t>
       </w:r>
     </w:p>
     <w:p>
@@ -674,10 +707,11 @@
           <w:noProof/>
           <w:lang w:val="en-US"/>
         </w:rPr>
+        <w:lastRenderedPageBreak/>
         <w:drawing>
           <wp:inline distT="0" distB="0" distL="0" distR="0">
-            <wp:extent cx="4241800" cy="4826000"/>
-            <wp:effectExtent l="0" t="0" r="0" b="0"/>
+            <wp:extent cx="2846070" cy="3238043"/>
+            <wp:effectExtent l="0" t="0" r="0" b="635"/>
             <wp:docPr id="5" name="Picture 5"/>
             <wp:cNvGraphicFramePr>
               <a:graphicFrameLocks xmlns:a="http://schemas.openxmlformats.org/drawingml/2006/main" noChangeAspect="1"/>
@@ -704,7 +738,7 @@
                   <pic:spPr>
                     <a:xfrm>
                       <a:off x="0" y="0"/>
-                      <a:ext cx="4241800" cy="4826000"/>
+                      <a:ext cx="2853182" cy="3246134"/>
                     </a:xfrm>
                     <a:prstGeom prst="rect">
                       <a:avLst/>
@@ -780,7 +814,19 @@
         <w:rPr>
           <w:lang w:val="en-US"/>
         </w:rPr>
-        <w:t>Before running DART_transform_batch(), you need to define two variables:</w:t>
+        <w:t>Before running DART_transform_batch(), you need to define two variables</w:t>
+      </w:r>
+      <w:r>
+        <w:rPr>
+          <w:lang w:val="en-US"/>
+        </w:rPr>
+        <w:t xml:space="preserve"> (Figure 4)</w:t>
+      </w:r>
+      <w:r>
+        <w:rPr>
+          <w:lang w:val="en-US"/>
+        </w:rPr>
+        <w:t>:</w:t>
       </w:r>
     </w:p>
     <w:p>
@@ -836,20 +882,25 @@
         <w:rPr>
           <w:lang w:val="en-US"/>
         </w:rPr>
-        <w:t xml:space="preserve"> path from your current </w:t>
-      </w:r>
-      <w:r>
-        <w:rPr>
-          <w:lang w:val="en-US"/>
-        </w:rPr>
-        <w:lastRenderedPageBreak/>
-        <w:t xml:space="preserve">working directory. </w:t>
-      </w:r>
-      <w:r>
-        <w:rPr>
-          <w:lang w:val="en-US"/>
-        </w:rPr>
-        <w:t>Save this path in the variable 'sample_dir', and don't forget to put the relative path in double quotes.</w:t>
+        <w:t xml:space="preserve"> path from your current working directory. </w:t>
+      </w:r>
+      <w:r>
+        <w:rPr>
+          <w:lang w:val="en-US"/>
+        </w:rPr>
+        <w:t xml:space="preserve">Save this path in the variable 'sample_dir', and don't forget to </w:t>
+      </w:r>
+      <w:r>
+        <w:rPr>
+          <w:lang w:val="en-US"/>
+        </w:rPr>
+        <w:t>use</w:t>
+      </w:r>
+      <w:r>
+        <w:rPr>
+          <w:lang w:val="en-US"/>
+        </w:rPr>
+        <w:t xml:space="preserve"> double quotes when assigning string variables.</w:t>
       </w:r>
     </w:p>
     <w:p>
@@ -894,6 +945,140 @@
           <w:lang w:val="en-US"/>
         </w:rPr>
       </w:pPr>
+    </w:p>
+    <w:p>
+      <w:pPr>
+        <w:rPr>
+          <w:lang w:val="en-US"/>
+        </w:rPr>
+      </w:pPr>
+      <w:r>
+        <w:rPr>
+          <w:noProof/>
+          <w:lang w:val="en-US"/>
+        </w:rPr>
+        <w:drawing>
+          <wp:inline distT="0" distB="0" distL="0" distR="0">
+            <wp:extent cx="5727700" cy="694055"/>
+            <wp:effectExtent l="0" t="0" r="0" b="4445"/>
+            <wp:docPr id="1" name="Picture 1"/>
+            <wp:cNvGraphicFramePr>
+              <a:graphicFrameLocks xmlns:a="http://schemas.openxmlformats.org/drawingml/2006/main" noChangeAspect="1"/>
+            </wp:cNvGraphicFramePr>
+            <a:graphic xmlns:a="http://schemas.openxmlformats.org/drawingml/2006/main">
+              <a:graphicData uri="http://schemas.openxmlformats.org/drawingml/2006/picture">
+                <pic:pic xmlns:pic="http://schemas.openxmlformats.org/drawingml/2006/picture">
+                  <pic:nvPicPr>
+                    <pic:cNvPr id="1" name="Screen Shot 2018-03-19 at 14.20.14.png"/>
+                    <pic:cNvPicPr/>
+                  </pic:nvPicPr>
+                  <pic:blipFill>
+                    <a:blip r:embed="rId8">
+                      <a:extLst>
+                        <a:ext uri="{28A0092B-C50C-407E-A947-70E740481C1C}">
+                          <a14:useLocalDpi xmlns:a14="http://schemas.microsoft.com/office/drawing/2010/main" val="0"/>
+                        </a:ext>
+                      </a:extLst>
+                    </a:blip>
+                    <a:stretch>
+                      <a:fillRect/>
+                    </a:stretch>
+                  </pic:blipFill>
+                  <pic:spPr>
+                    <a:xfrm>
+                      <a:off x="0" y="0"/>
+                      <a:ext cx="5727700" cy="694055"/>
+                    </a:xfrm>
+                    <a:prstGeom prst="rect">
+                      <a:avLst/>
+                    </a:prstGeom>
+                  </pic:spPr>
+                </pic:pic>
+              </a:graphicData>
+            </a:graphic>
+          </wp:inline>
+        </w:drawing>
+      </w:r>
+    </w:p>
+    <w:p>
+      <w:pPr>
+        <w:rPr>
+          <w:lang w:val="en-US"/>
+        </w:rPr>
+      </w:pPr>
+    </w:p>
+    <w:p>
+      <w:pPr>
+        <w:rPr>
+          <w:sz w:val="20"/>
+          <w:szCs w:val="20"/>
+          <w:lang w:val="en-US"/>
+        </w:rPr>
+      </w:pPr>
+      <w:r>
+        <w:rPr>
+          <w:b/>
+          <w:sz w:val="20"/>
+          <w:szCs w:val="20"/>
+          <w:lang w:val="en-US"/>
+        </w:rPr>
+        <w:t xml:space="preserve">Figure 4: </w:t>
+      </w:r>
+      <w:r>
+        <w:rPr>
+          <w:b/>
+          <w:sz w:val="20"/>
+          <w:szCs w:val="20"/>
+          <w:lang w:val="en-US"/>
+        </w:rPr>
+        <w:t>Two variables need to be assigned before running DART_analysR.</w:t>
+      </w:r>
+      <w:r>
+        <w:rPr>
+          <w:sz w:val="20"/>
+          <w:szCs w:val="20"/>
+          <w:lang w:val="en-US"/>
+        </w:rPr>
+        <w:t xml:space="preserve"> 'dir_path' contains the relative path to the experimental output files (.csv), 'sample_file_name' contains the relative path to the meta-data file, </w:t>
+      </w:r>
+      <w:r>
+        <w:rPr>
+          <w:b/>
+          <w:sz w:val="20"/>
+          <w:szCs w:val="20"/>
+          <w:lang w:val="en-US"/>
+        </w:rPr>
+        <w:t>including the file name</w:t>
+      </w:r>
+      <w:r>
+        <w:rPr>
+          <w:sz w:val="20"/>
+          <w:szCs w:val="20"/>
+          <w:lang w:val="en-US"/>
+        </w:rPr>
+        <w:t>.</w:t>
+      </w:r>
+    </w:p>
+    <w:p>
+      <w:pPr>
+        <w:rPr>
+          <w:lang w:val="en-US"/>
+        </w:rPr>
+      </w:pPr>
+    </w:p>
+    <w:p>
+      <w:pPr>
+        <w:rPr>
+          <w:lang w:val="en-US"/>
+        </w:rPr>
+      </w:pPr>
+    </w:p>
+    <w:p>
+      <w:pPr>
+        <w:rPr>
+          <w:lang w:val="en-US"/>
+        </w:rPr>
+      </w:pPr>
       <w:r>
         <w:rPr>
           <w:lang w:val="en-US"/>
@@ -922,6 +1107,7 @@
         <w:rPr>
           <w:lang w:val="en-US"/>
         </w:rPr>
+        <w:lastRenderedPageBreak/>
         <w:t>csv</w:t>
       </w:r>
       <w:r>
@@ -940,8 +1126,71 @@
         <w:rPr>
           <w:lang w:val="en-US"/>
         </w:rPr>
-        <w:t xml:space="preserve"> to TRUE when calling DART_transform_batch; read more on this in the R script. </w:t>
-      </w:r>
+        <w:t xml:space="preserve"> to TRUE when calling DART_transform_batch</w:t>
+      </w:r>
+      <w:r>
+        <w:rPr>
+          <w:lang w:val="en-US"/>
+        </w:rPr>
+        <w:t>. This will write your data to a .csv file. Note that this file will be very large</w:t>
+      </w:r>
+      <w:r>
+        <w:rPr>
+          <w:lang w:val="en-US"/>
+        </w:rPr>
+        <w:t xml:space="preserve"> (depending on the number of flies)</w:t>
+      </w:r>
+      <w:r>
+        <w:rPr>
+          <w:lang w:val="en-US"/>
+        </w:rPr>
+        <w:t>.</w:t>
+      </w:r>
+      <w:r>
+        <w:rPr>
+          <w:lang w:val="en-US"/>
+        </w:rPr>
+        <w:t xml:space="preserve"> </w:t>
+      </w:r>
+      <w:r>
+        <w:rPr>
+          <w:b/>
+          <w:lang w:val="en-US"/>
+        </w:rPr>
+        <w:t>IMPORTANT</w:t>
+      </w:r>
+      <w:r>
+        <w:rPr>
+          <w:lang w:val="en-US"/>
+        </w:rPr>
+        <w:t>: The output data is '</w:t>
+      </w:r>
+      <w:r>
+        <w:rPr>
+          <w:lang w:val="en-US"/>
+        </w:rPr>
+        <w:t>un</w:t>
+      </w:r>
+      <w:r>
+        <w:rPr>
+          <w:lang w:val="en-US"/>
+        </w:rPr>
+        <w:t xml:space="preserve">tidy', i.e. </w:t>
+      </w:r>
+      <w:r>
+        <w:rPr>
+          <w:lang w:val="en-US"/>
+        </w:rPr>
+        <w:t xml:space="preserve">there is one fly per column rather than a single column </w:t>
+      </w:r>
+      <w:r>
+        <w:rPr>
+          <w:lang w:val="en-US"/>
+        </w:rPr>
+        <w:t>with the variable 'fly'; the latter would be regarded as 'tidy' but it seems to be easier to work with outside R when the data is organised not in a 'tidy' way.</w:t>
+      </w:r>
+      <w:bookmarkStart w:id="0" w:name="_GoBack"/>
+      <w:bookmarkEnd w:id="0"/>
     </w:p>
     <w:p>
       <w:pPr>

</xml_diff>